<commit_message>
traduccion resumen + preparacion defensa
</commit_message>
<xml_diff>
--- a/Defensa/esquema.docx
+++ b/Defensa/esquema.docx
@@ -79,7 +79,15 @@
         </w:numPr>
       </w:pPr>
       <w:r>
-        <w:t>¿Cómo se han llevado a cabo esos objetivos? -&gt; Explicación de la app (cliente + servidor)</w:t>
+        <w:t xml:space="preserve">¿Cómo se han llevado a cabo esos objetivos? -&gt; Explicación de la </w:t>
+      </w:r>
+      <w:proofErr w:type="gramStart"/>
+      <w:r>
+        <w:t>app</w:t>
+      </w:r>
+      <w:proofErr w:type="gramEnd"/>
+      <w:r>
+        <w:t xml:space="preserve"> (cliente + servidor)</w:t>
       </w:r>
       <w:r>
         <w:br/>
@@ -98,7 +106,7 @@
         </w:numPr>
       </w:pPr>
       <w:r>
-        <w:t xml:space="preserve">Explicar el servidor </w:t>
+        <w:t>Explicar el mapeo</w:t>
       </w:r>
     </w:p>
     <w:p>
@@ -110,7 +118,7 @@
         </w:numPr>
       </w:pPr>
       <w:r>
-        <w:t>Explicar el mapeo</w:t>
+        <w:t xml:space="preserve">Explicar el servidor </w:t>
       </w:r>
     </w:p>
     <w:p>
@@ -237,10 +245,588 @@
       <w:r>
         <w:t xml:space="preserve"> </w:t>
       </w:r>
+    </w:p>
+    <w:p>
+      <w:r>
+        <w:t>_____________________________________________________________________________</w:t>
+      </w:r>
+    </w:p>
+    <w:p>
+      <w:r>
+        <w:t>Explicación del servidor:</w:t>
+      </w:r>
+    </w:p>
+    <w:p>
+      <w:pPr>
+        <w:pStyle w:val="Prrafodelista"/>
+        <w:numPr>
+          <w:ilvl w:val="0"/>
+          <w:numId w:val="4"/>
+        </w:numPr>
+      </w:pPr>
+      <w:r>
+        <w:t xml:space="preserve">Funcionalidad: Se encarga de generar la información completa de la guía. Incluyendo la lista de </w:t>
+      </w:r>
+      <w:proofErr w:type="spellStart"/>
+      <w:r>
+        <w:t>beacons</w:t>
+      </w:r>
+      <w:proofErr w:type="spellEnd"/>
+      <w:r>
+        <w:t xml:space="preserve"> de la ruta, las instrucciones, los giros y la información adicional. </w:t>
+      </w:r>
+    </w:p>
+    <w:p>
+      <w:pPr>
+        <w:pStyle w:val="Prrafodelista"/>
+        <w:numPr>
+          <w:ilvl w:val="0"/>
+          <w:numId w:val="4"/>
+        </w:numPr>
+      </w:pPr>
+      <w:r>
+        <w:t>Explicación breve de cómo se hace la conexión cliente-servidor y cómo se genera la ruta -&gt; ¿utilizar los diagramas de secuencia de la memoria?</w:t>
+      </w:r>
+    </w:p>
+    <w:p>
+      <w:pPr>
+        <w:pStyle w:val="Prrafodelista"/>
+        <w:numPr>
+          <w:ilvl w:val="1"/>
+          <w:numId w:val="4"/>
+        </w:numPr>
+      </w:pPr>
+      <w:r>
+        <w:t xml:space="preserve">Conexión mediante </w:t>
+      </w:r>
+      <w:proofErr w:type="spellStart"/>
+      <w:r>
+        <w:rPr>
+          <w:b/>
+          <w:bCs/>
+        </w:rPr>
+        <w:t>webSockets</w:t>
+      </w:r>
+      <w:proofErr w:type="spellEnd"/>
+      <w:r>
+        <w:t xml:space="preserve"> (</w:t>
+      </w:r>
+      <w:proofErr w:type="spellStart"/>
+      <w:r>
+        <w:t>beaconOrigen</w:t>
+      </w:r>
+      <w:proofErr w:type="spellEnd"/>
+      <w:r>
+        <w:t xml:space="preserve">, </w:t>
+      </w:r>
+      <w:proofErr w:type="spellStart"/>
+      <w:r>
+        <w:t>nombreDestino</w:t>
+      </w:r>
+      <w:proofErr w:type="spellEnd"/>
+      <w:r>
+        <w:t>)</w:t>
+      </w:r>
+    </w:p>
+    <w:p>
+      <w:pPr>
+        <w:pStyle w:val="Prrafodelista"/>
+        <w:numPr>
+          <w:ilvl w:val="1"/>
+          <w:numId w:val="4"/>
+        </w:numPr>
+      </w:pPr>
+      <w:r>
+        <w:t xml:space="preserve">Se establecen los cuadrantes origen y destino -&gt; </w:t>
+      </w:r>
+      <w:r>
+        <w:rPr>
+          <w:b/>
+          <w:bCs/>
+        </w:rPr>
+        <w:t>Dijkstra</w:t>
+      </w:r>
+      <w:r>
+        <w:t xml:space="preserve"> para obtener la lista de cuadrantes de la ruta -&gt; generación de instrucciones (6.1.3 de la memoria)</w:t>
+      </w:r>
+    </w:p>
+    <w:p>
+      <w:pPr>
+        <w:pStyle w:val="Prrafodelista"/>
+        <w:numPr>
+          <w:ilvl w:val="0"/>
+          <w:numId w:val="4"/>
+        </w:numPr>
+      </w:pPr>
+      <w:r>
+        <w:t>Poner un ejemplo de ruta en la transparencia</w:t>
+      </w:r>
+      <w:r>
+        <w:t>. Parecido a la Figura 6.2 + 6.4</w:t>
+      </w:r>
+    </w:p>
+    <w:p>
+      <w:pPr>
+        <w:pStyle w:val="Prrafodelista"/>
+        <w:numPr>
+          <w:ilvl w:val="0"/>
+          <w:numId w:val="4"/>
+        </w:numPr>
+      </w:pPr>
+      <w:r>
+        <w:rPr>
+          <w:noProof/>
+        </w:rPr>
+        <mc:AlternateContent>
+          <mc:Choice Requires="wps">
+            <w:drawing>
+              <wp:anchor distT="45720" distB="45720" distL="114300" distR="114300" simplePos="0" relativeHeight="251659264" behindDoc="1" locked="0" layoutInCell="1" allowOverlap="1" wp14:anchorId="1F4677EE" wp14:editId="23696CA4">
+                <wp:simplePos x="0" y="0"/>
+                <wp:positionH relativeFrom="margin">
+                  <wp:posOffset>558165</wp:posOffset>
+                </wp:positionH>
+                <wp:positionV relativeFrom="paragraph">
+                  <wp:posOffset>435610</wp:posOffset>
+                </wp:positionV>
+                <wp:extent cx="5048250" cy="838200"/>
+                <wp:effectExtent l="0" t="0" r="19050" b="19050"/>
+                <wp:wrapTight wrapText="bothSides">
+                  <wp:wrapPolygon edited="0">
+                    <wp:start x="0" y="0"/>
+                    <wp:lineTo x="0" y="21600"/>
+                    <wp:lineTo x="21600" y="21600"/>
+                    <wp:lineTo x="21600" y="0"/>
+                    <wp:lineTo x="0" y="0"/>
+                  </wp:wrapPolygon>
+                </wp:wrapTight>
+                <wp:docPr id="217" name="Cuadro de texto 2"/>
+                <wp:cNvGraphicFramePr>
+                  <a:graphicFrameLocks xmlns:a="http://schemas.openxmlformats.org/drawingml/2006/main"/>
+                </wp:cNvGraphicFramePr>
+                <a:graphic xmlns:a="http://schemas.openxmlformats.org/drawingml/2006/main">
+                  <a:graphicData uri="http://schemas.microsoft.com/office/word/2010/wordprocessingShape">
+                    <wps:wsp>
+                      <wps:cNvSpPr txBox="1">
+                        <a:spLocks noChangeArrowheads="1"/>
+                      </wps:cNvSpPr>
+                      <wps:spPr bwMode="auto">
+                        <a:xfrm>
+                          <a:off x="0" y="0"/>
+                          <a:ext cx="5048250" cy="838200"/>
+                        </a:xfrm>
+                        <a:prstGeom prst="rect">
+                          <a:avLst/>
+                        </a:prstGeom>
+                        <a:solidFill>
+                          <a:srgbClr val="FFFFFF"/>
+                        </a:solidFill>
+                        <a:ln w="9525">
+                          <a:solidFill>
+                            <a:srgbClr val="000000"/>
+                          </a:solidFill>
+                          <a:miter lim="800000"/>
+                          <a:headEnd/>
+                          <a:tailEnd/>
+                        </a:ln>
+                      </wps:spPr>
+                      <wps:txbx>
+                        <w:txbxContent>
+                          <w:p>
+                            <w:pPr>
+                              <w:pStyle w:val="Prrafodelista"/>
+                              <w:ind w:left="0"/>
+                            </w:pPr>
+                            <w:r>
+                              <w:t>D</w:t>
+                            </w:r>
+                            <w:r>
+                              <w:t xml:space="preserve">ejar claro las diferencias con otros trabajos: información más detallada (tanto de la ruta (instrucciones detalladas) como en las propias instrucciones-&gt; número de metros, localización de puntos clave como los ascensores), adición de la </w:t>
+                            </w:r>
+                            <w:proofErr w:type="spellStart"/>
+                            <w:r>
+                              <w:t>info</w:t>
+                            </w:r>
+                            <w:proofErr w:type="spellEnd"/>
+                            <w:r>
+                              <w:t xml:space="preserve"> sobre los giros para luego las vibraciones.</w:t>
+                            </w:r>
+                          </w:p>
+                          <w:p/>
+                        </w:txbxContent>
+                      </wps:txbx>
+                      <wps:bodyPr rot="0" vert="horz" wrap="square" lIns="91440" tIns="45720" rIns="91440" bIns="45720" anchor="ctr" anchorCtr="0">
+                        <a:noAutofit/>
+                      </wps:bodyPr>
+                    </wps:wsp>
+                  </a:graphicData>
+                </a:graphic>
+                <wp14:sizeRelH relativeFrom="margin">
+                  <wp14:pctWidth>0</wp14:pctWidth>
+                </wp14:sizeRelH>
+                <wp14:sizeRelV relativeFrom="margin">
+                  <wp14:pctHeight>0</wp14:pctHeight>
+                </wp14:sizeRelV>
+              </wp:anchor>
+            </w:drawing>
+          </mc:Choice>
+          <mc:Fallback>
+            <w:pict>
+              <v:shapetype w14:anchorId="1F4677EE" id="_x0000_t202" coordsize="21600,21600" o:spt="202" path="m,l,21600r21600,l21600,xe">
+                <v:stroke joinstyle="miter"/>
+                <v:path gradientshapeok="t" o:connecttype="rect"/>
+              </v:shapetype>
+              <v:shape id="Cuadro de texto 2" o:spid="_x0000_s1026" type="#_x0000_t202" style="position:absolute;left:0;text-align:left;margin-left:43.95pt;margin-top:34.3pt;width:397.5pt;height:66pt;z-index:-251657216;visibility:visible;mso-wrap-style:square;mso-width-percent:0;mso-height-percent:0;mso-wrap-distance-left:9pt;mso-wrap-distance-top:3.6pt;mso-wrap-distance-right:9pt;mso-wrap-distance-bottom:3.6pt;mso-position-horizontal:absolute;mso-position-horizontal-relative:margin;mso-position-vertical:absolute;mso-position-vertical-relative:text;mso-width-percent:0;mso-height-percent:0;mso-width-relative:margin;mso-height-relative:margin;v-text-anchor:middle" o:gfxdata="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">
+                <v:textbox>
+                  <w:txbxContent>
+                    <w:p>
+                      <w:pPr>
+                        <w:pStyle w:val="Prrafodelista"/>
+                        <w:ind w:left="0"/>
+                      </w:pPr>
+                      <w:r>
+                        <w:t>D</w:t>
+                      </w:r>
+                      <w:r>
+                        <w:t xml:space="preserve">ejar claro las diferencias con otros trabajos: información más detallada (tanto de la ruta (instrucciones detalladas) como en las propias instrucciones-&gt; número de metros, localización de puntos clave como los ascensores), adición de la </w:t>
+                      </w:r>
+                      <w:proofErr w:type="spellStart"/>
+                      <w:r>
+                        <w:t>info</w:t>
+                      </w:r>
+                      <w:proofErr w:type="spellEnd"/>
+                      <w:r>
+                        <w:t xml:space="preserve"> sobre los giros para luego las vibraciones.</w:t>
+                      </w:r>
+                    </w:p>
+                    <w:p/>
+                  </w:txbxContent>
+                </v:textbox>
+                <w10:wrap type="tight" anchorx="margin"/>
+              </v:shape>
+            </w:pict>
+          </mc:Fallback>
+        </mc:AlternateContent>
+      </w:r>
+      <w:r>
+        <w:t>Detallar qué es la información adicional y su finalidad: Es la información referente al SIGUIENTE cuadrante de la ruta -&gt; para avisar con anterioridad al usuario.</w:t>
+      </w:r>
+    </w:p>
+    <w:p/>
+    <w:p/>
+    <w:p/>
+    <w:p/>
+    <w:p>
+      <w:pPr>
+        <w:pStyle w:val="Prrafodelista"/>
+        <w:ind w:left="360"/>
+      </w:pPr>
+    </w:p>
+    <w:p>
+      <w:pPr>
+        <w:pStyle w:val="Prrafodelista"/>
+        <w:ind w:left="0"/>
+      </w:pPr>
+      <w:r>
+        <w:lastRenderedPageBreak/>
+        <w:t>Evaluación:</w:t>
+      </w:r>
+    </w:p>
+    <w:p>
+      <w:pPr>
+        <w:pStyle w:val="Prrafodelista"/>
+        <w:numPr>
+          <w:ilvl w:val="0"/>
+          <w:numId w:val="6"/>
+        </w:numPr>
+      </w:pPr>
+      <w:r>
+        <w:t xml:space="preserve">Dificultades que hemos tenido a la hora de llevar a cabo la evaluación (y el resto de las pruebas en general) por el confinamiento -&gt; cambio de planes, la evaluación ha tenido lugar en una vivienda. </w:t>
+      </w:r>
+    </w:p>
+    <w:p>
+      <w:pPr>
+        <w:pStyle w:val="Prrafodelista"/>
+        <w:numPr>
+          <w:ilvl w:val="0"/>
+          <w:numId w:val="6"/>
+        </w:numPr>
+      </w:pPr>
+      <w:r>
+        <w:t>Diseño de las pruebas:</w:t>
+      </w:r>
+    </w:p>
+    <w:p>
+      <w:pPr>
+        <w:pStyle w:val="Prrafodelista"/>
+        <w:numPr>
+          <w:ilvl w:val="1"/>
+          <w:numId w:val="6"/>
+        </w:numPr>
+      </w:pPr>
+      <w:r>
+        <w:t>Pruebas de seguimiento de la ruta</w:t>
+      </w:r>
+      <w:r>
+        <w:t>. Poner las imágenes de las rutas de la memoria</w:t>
+      </w:r>
+    </w:p>
+    <w:p>
+      <w:pPr>
+        <w:pStyle w:val="Prrafodelista"/>
+        <w:numPr>
+          <w:ilvl w:val="2"/>
+          <w:numId w:val="6"/>
+        </w:numPr>
+      </w:pPr>
+      <w:r>
+        <w:t xml:space="preserve">Contar en qué consisten: comprobar el funcionamiento de la aplicación en condiciones normales y extremas (pérdida de un </w:t>
+      </w:r>
+      <w:proofErr w:type="spellStart"/>
+      <w:r>
+        <w:t>beacon</w:t>
+      </w:r>
+      <w:proofErr w:type="spellEnd"/>
+      <w:r>
+        <w:t xml:space="preserve">) suponiendo que el usuario se encuentra en la ruta. </w:t>
+      </w:r>
+    </w:p>
+    <w:p>
+      <w:pPr>
+        <w:pStyle w:val="Prrafodelista"/>
+        <w:numPr>
+          <w:ilvl w:val="2"/>
+          <w:numId w:val="6"/>
+        </w:numPr>
+      </w:pPr>
+      <w:r>
+        <w:t xml:space="preserve">Seguimiento completo. </w:t>
+      </w:r>
+    </w:p>
+    <w:p>
+      <w:pPr>
+        <w:pStyle w:val="Prrafodelista"/>
+        <w:numPr>
+          <w:ilvl w:val="2"/>
+          <w:numId w:val="6"/>
+        </w:numPr>
+      </w:pPr>
+      <w:r>
+        <w:t>Posicionamiento.</w:t>
+      </w:r>
+    </w:p>
+    <w:p>
+      <w:pPr>
+        <w:pStyle w:val="Prrafodelista"/>
+        <w:numPr>
+          <w:ilvl w:val="2"/>
+          <w:numId w:val="6"/>
+        </w:numPr>
+      </w:pPr>
+      <w:r>
+        <w:t xml:space="preserve">Pérdida de un </w:t>
+      </w:r>
+      <w:proofErr w:type="spellStart"/>
+      <w:r>
+        <w:t>beacon</w:t>
+      </w:r>
+      <w:proofErr w:type="spellEnd"/>
+      <w:r>
+        <w:t>.</w:t>
+      </w:r>
+    </w:p>
+    <w:p>
+      <w:pPr>
+        <w:pStyle w:val="Prrafodelista"/>
+        <w:numPr>
+          <w:ilvl w:val="1"/>
+          <w:numId w:val="6"/>
+        </w:numPr>
+      </w:pPr>
+      <w:r>
+        <w:t xml:space="preserve">Pruebas de usuario perdido: </w:t>
+      </w:r>
+    </w:p>
+    <w:p>
+      <w:pPr>
+        <w:pStyle w:val="Prrafodelista"/>
+        <w:numPr>
+          <w:ilvl w:val="2"/>
+          <w:numId w:val="6"/>
+        </w:numPr>
+      </w:pPr>
+      <w:r>
+        <w:t xml:space="preserve">El usuario sale de la ruta y hay que redirigirlo. </w:t>
+      </w:r>
+    </w:p>
+    <w:p>
+      <w:pPr>
+        <w:pStyle w:val="Prrafodelista"/>
+        <w:numPr>
+          <w:ilvl w:val="2"/>
+          <w:numId w:val="6"/>
+        </w:numPr>
+      </w:pPr>
+      <w:r>
+        <w:t xml:space="preserve">Usuario fuera del rango de los </w:t>
+      </w:r>
+      <w:proofErr w:type="spellStart"/>
+      <w:r>
+        <w:t>beacons</w:t>
+      </w:r>
+      <w:proofErr w:type="spellEnd"/>
+      <w:r>
+        <w:t xml:space="preserve">. </w:t>
+      </w:r>
+    </w:p>
+    <w:p>
+      <w:r>
+        <w:t>Conclusiones y trabajo futuro:</w:t>
+      </w:r>
+    </w:p>
+    <w:p>
+      <w:r>
+        <w:t>N</w:t>
+      </w:r>
+      <w:r>
+        <w:t>uestra aplicación constituye una</w:t>
+      </w:r>
+      <w:r>
+        <w:t xml:space="preserve"> </w:t>
+      </w:r>
+      <w:r>
+        <w:t>solución satisfactoria al problema de la navegación por interiores de manera general, y con</w:t>
+      </w:r>
+      <w:r>
+        <w:t xml:space="preserve"> </w:t>
+      </w:r>
+      <w:r>
+        <w:t>una implementación especí</w:t>
+      </w:r>
+      <w:r>
+        <w:t>fi</w:t>
+      </w:r>
+      <w:r>
+        <w:t>ca para la Facultad de Informática, perfectamente adaptada e</w:t>
+      </w:r>
+      <w:r>
+        <w:t xml:space="preserve"> </w:t>
+      </w:r>
+      <w:r>
+        <w:t>inclusiva.</w:t>
+      </w:r>
+    </w:p>
+    <w:p>
+      <w:pPr>
+        <w:pStyle w:val="Prrafodelista"/>
+        <w:numPr>
+          <w:ilvl w:val="0"/>
+          <w:numId w:val="7"/>
+        </w:numPr>
+      </w:pPr>
+      <w:r>
+        <w:t xml:space="preserve">Instrucciones </w:t>
+      </w:r>
+      <w:r>
+        <w:t>detalladas y adaptadas a personas con discapacidad visual (inclusión de los metros, información adicional sobre el espacio que se va recorriendo durante la ruta</w:t>
+      </w:r>
+    </w:p>
+    <w:p>
+      <w:pPr>
+        <w:pStyle w:val="Prrafodelista"/>
+        <w:numPr>
+          <w:ilvl w:val="0"/>
+          <w:numId w:val="7"/>
+        </w:numPr>
+      </w:pPr>
+      <w:r>
+        <w:t xml:space="preserve">Aviso por vibraciones y sonidos. </w:t>
+      </w:r>
+    </w:p>
+    <w:p>
+      <w:pPr>
+        <w:pStyle w:val="Prrafodelista"/>
+        <w:numPr>
+          <w:ilvl w:val="0"/>
+          <w:numId w:val="7"/>
+        </w:numPr>
+      </w:pPr>
+      <w:r>
+        <w:t>Implementación GENERAL.</w:t>
+      </w:r>
+    </w:p>
+    <w:p>
+      <w:pPr>
+        <w:autoSpaceDE w:val="0"/>
+        <w:autoSpaceDN w:val="0"/>
+        <w:adjustRightInd w:val="0"/>
+        <w:spacing w:after="0" w:line="240" w:lineRule="auto"/>
+        <w:rPr>
+          <w:rFonts w:ascii="F16" w:hAnsi="F16" w:cs="F16"/>
+        </w:rPr>
+      </w:pPr>
+      <w:r>
+        <w:rPr>
+          <w:rFonts w:ascii="F16" w:hAnsi="F16" w:cs="F16"/>
+        </w:rPr>
+        <w:t>A</w:t>
+      </w:r>
+      <w:r>
+        <w:rPr>
+          <w:rFonts w:ascii="F16" w:hAnsi="F16" w:cs="F16"/>
+        </w:rPr>
+        <w:t>nimamos a proyectos futuros a que utilicen y extiendan la</w:t>
+      </w:r>
+      <w:r>
+        <w:rPr>
+          <w:rFonts w:ascii="F16" w:hAnsi="F16" w:cs="F16"/>
+        </w:rPr>
+        <w:t xml:space="preserve"> </w:t>
+      </w:r>
+      <w:r>
+        <w:rPr>
+          <w:rFonts w:ascii="F16" w:hAnsi="F16" w:cs="F16"/>
+        </w:rPr>
+        <w:t>aplicación en espacios más ambiciosos como museos, aeropuertos o estaciones</w:t>
+      </w:r>
+      <w:r>
+        <w:rPr>
+          <w:rFonts w:ascii="F16" w:hAnsi="F16" w:cs="F16"/>
+        </w:rPr>
+        <w:t xml:space="preserve">. </w:t>
+      </w:r>
+      <w:r>
+        <w:rPr>
+          <w:rFonts w:ascii="F16" w:hAnsi="F16" w:cs="F16"/>
+        </w:rPr>
+        <w:t>(</w:t>
+      </w:r>
+      <w:proofErr w:type="gramStart"/>
+      <w:r>
+        <w:rPr>
+          <w:rFonts w:ascii="F16" w:hAnsi="F16" w:cs="F16"/>
+        </w:rPr>
+        <w:t>Poner ejemplos?</w:t>
+      </w:r>
+      <w:proofErr w:type="gramEnd"/>
+      <w:r>
+        <w:rPr>
+          <w:rFonts w:ascii="F16" w:hAnsi="F16" w:cs="F16"/>
+        </w:rPr>
+        <w:t>)</w:t>
+      </w:r>
+    </w:p>
+    <w:p>
       <w:bookmarkStart w:id="0" w:name="_GoBack"/>
       <w:bookmarkEnd w:id="0"/>
     </w:p>
     <w:p/>
+    <w:p/>
+    <w:p/>
+    <w:p>
+      <w:pPr>
+        <w:pStyle w:val="Prrafodelista"/>
+      </w:pPr>
+    </w:p>
     <w:sectPr>
       <w:pgSz w:w="11906" w:h="16838"/>
       <w:pgMar w:top="1417" w:right="1701" w:bottom="1417" w:left="1701" w:header="708" w:footer="708" w:gutter="0"/>
@@ -367,6 +953,181 @@
     </w:lvl>
   </w:abstractNum>
   <w:abstractNum w:abstractNumId="1" w15:restartNumberingAfterBreak="0">
+    <w:nsid w:val="2FD96312"/>
+    <w:multiLevelType w:val="hybridMultilevel"/>
+    <w:tmpl w:val="7EC49F64"/>
+    <w:lvl w:ilvl="0" w:tplc="0C0A000F">
+      <w:start w:val="1"/>
+      <w:numFmt w:val="decimal"/>
+      <w:lvlText w:val="%1."/>
+      <w:lvlJc w:val="left"/>
+      <w:pPr>
+        <w:ind w:left="720" w:hanging="360"/>
+      </w:pPr>
+    </w:lvl>
+    <w:lvl w:ilvl="1" w:tplc="0C0A0019" w:tentative="1">
+      <w:start w:val="1"/>
+      <w:numFmt w:val="lowerLetter"/>
+      <w:lvlText w:val="%2."/>
+      <w:lvlJc w:val="left"/>
+      <w:pPr>
+        <w:ind w:left="1440" w:hanging="360"/>
+      </w:pPr>
+    </w:lvl>
+    <w:lvl w:ilvl="2" w:tplc="0C0A001B" w:tentative="1">
+      <w:start w:val="1"/>
+      <w:numFmt w:val="lowerRoman"/>
+      <w:lvlText w:val="%3."/>
+      <w:lvlJc w:val="right"/>
+      <w:pPr>
+        <w:ind w:left="2160" w:hanging="180"/>
+      </w:pPr>
+    </w:lvl>
+    <w:lvl w:ilvl="3" w:tplc="0C0A000F" w:tentative="1">
+      <w:start w:val="1"/>
+      <w:numFmt w:val="decimal"/>
+      <w:lvlText w:val="%4."/>
+      <w:lvlJc w:val="left"/>
+      <w:pPr>
+        <w:ind w:left="2880" w:hanging="360"/>
+      </w:pPr>
+    </w:lvl>
+    <w:lvl w:ilvl="4" w:tplc="0C0A0019" w:tentative="1">
+      <w:start w:val="1"/>
+      <w:numFmt w:val="lowerLetter"/>
+      <w:lvlText w:val="%5."/>
+      <w:lvlJc w:val="left"/>
+      <w:pPr>
+        <w:ind w:left="3600" w:hanging="360"/>
+      </w:pPr>
+    </w:lvl>
+    <w:lvl w:ilvl="5" w:tplc="0C0A001B" w:tentative="1">
+      <w:start w:val="1"/>
+      <w:numFmt w:val="lowerRoman"/>
+      <w:lvlText w:val="%6."/>
+      <w:lvlJc w:val="right"/>
+      <w:pPr>
+        <w:ind w:left="4320" w:hanging="180"/>
+      </w:pPr>
+    </w:lvl>
+    <w:lvl w:ilvl="6" w:tplc="0C0A000F" w:tentative="1">
+      <w:start w:val="1"/>
+      <w:numFmt w:val="decimal"/>
+      <w:lvlText w:val="%7."/>
+      <w:lvlJc w:val="left"/>
+      <w:pPr>
+        <w:ind w:left="5040" w:hanging="360"/>
+      </w:pPr>
+    </w:lvl>
+    <w:lvl w:ilvl="7" w:tplc="0C0A0019" w:tentative="1">
+      <w:start w:val="1"/>
+      <w:numFmt w:val="lowerLetter"/>
+      <w:lvlText w:val="%8."/>
+      <w:lvlJc w:val="left"/>
+      <w:pPr>
+        <w:ind w:left="5760" w:hanging="360"/>
+      </w:pPr>
+    </w:lvl>
+    <w:lvl w:ilvl="8" w:tplc="0C0A001B" w:tentative="1">
+      <w:start w:val="1"/>
+      <w:numFmt w:val="lowerRoman"/>
+      <w:lvlText w:val="%9."/>
+      <w:lvlJc w:val="right"/>
+      <w:pPr>
+        <w:ind w:left="6480" w:hanging="180"/>
+      </w:pPr>
+    </w:lvl>
+  </w:abstractNum>
+  <w:abstractNum w:abstractNumId="2" w15:restartNumberingAfterBreak="0">
+    <w:nsid w:val="30BA0CE7"/>
+    <w:multiLevelType w:val="hybridMultilevel"/>
+    <w:tmpl w:val="43BCEAA0"/>
+    <w:lvl w:ilvl="0" w:tplc="0C0A000F">
+      <w:start w:val="1"/>
+      <w:numFmt w:val="decimal"/>
+      <w:lvlText w:val="%1."/>
+      <w:lvlJc w:val="left"/>
+      <w:pPr>
+        <w:ind w:left="720" w:hanging="360"/>
+      </w:pPr>
+    </w:lvl>
+    <w:lvl w:ilvl="1" w:tplc="0C0A0019">
+      <w:start w:val="1"/>
+      <w:numFmt w:val="lowerLetter"/>
+      <w:lvlText w:val="%2."/>
+      <w:lvlJc w:val="left"/>
+      <w:pPr>
+        <w:ind w:left="1440" w:hanging="360"/>
+      </w:pPr>
+    </w:lvl>
+    <w:lvl w:ilvl="2" w:tplc="0C0A0001">
+      <w:start w:val="1"/>
+      <w:numFmt w:val="bullet"/>
+      <w:lvlText w:val=""/>
+      <w:lvlJc w:val="left"/>
+      <w:pPr>
+        <w:ind w:left="2160" w:hanging="180"/>
+      </w:pPr>
+      <w:rPr>
+        <w:rFonts w:ascii="Symbol" w:hAnsi="Symbol" w:hint="default"/>
+      </w:rPr>
+    </w:lvl>
+    <w:lvl w:ilvl="3" w:tplc="0C0A000F" w:tentative="1">
+      <w:start w:val="1"/>
+      <w:numFmt w:val="decimal"/>
+      <w:lvlText w:val="%4."/>
+      <w:lvlJc w:val="left"/>
+      <w:pPr>
+        <w:ind w:left="2880" w:hanging="360"/>
+      </w:pPr>
+    </w:lvl>
+    <w:lvl w:ilvl="4" w:tplc="0C0A0019" w:tentative="1">
+      <w:start w:val="1"/>
+      <w:numFmt w:val="lowerLetter"/>
+      <w:lvlText w:val="%5."/>
+      <w:lvlJc w:val="left"/>
+      <w:pPr>
+        <w:ind w:left="3600" w:hanging="360"/>
+      </w:pPr>
+    </w:lvl>
+    <w:lvl w:ilvl="5" w:tplc="0C0A001B" w:tentative="1">
+      <w:start w:val="1"/>
+      <w:numFmt w:val="lowerRoman"/>
+      <w:lvlText w:val="%6."/>
+      <w:lvlJc w:val="right"/>
+      <w:pPr>
+        <w:ind w:left="4320" w:hanging="180"/>
+      </w:pPr>
+    </w:lvl>
+    <w:lvl w:ilvl="6" w:tplc="0C0A000F" w:tentative="1">
+      <w:start w:val="1"/>
+      <w:numFmt w:val="decimal"/>
+      <w:lvlText w:val="%7."/>
+      <w:lvlJc w:val="left"/>
+      <w:pPr>
+        <w:ind w:left="5040" w:hanging="360"/>
+      </w:pPr>
+    </w:lvl>
+    <w:lvl w:ilvl="7" w:tplc="0C0A0019" w:tentative="1">
+      <w:start w:val="1"/>
+      <w:numFmt w:val="lowerLetter"/>
+      <w:lvlText w:val="%8."/>
+      <w:lvlJc w:val="left"/>
+      <w:pPr>
+        <w:ind w:left="5760" w:hanging="360"/>
+      </w:pPr>
+    </w:lvl>
+    <w:lvl w:ilvl="8" w:tplc="0C0A001B" w:tentative="1">
+      <w:start w:val="1"/>
+      <w:numFmt w:val="lowerRoman"/>
+      <w:lvlText w:val="%9."/>
+      <w:lvlJc w:val="right"/>
+      <w:pPr>
+        <w:ind w:left="6480" w:hanging="180"/>
+      </w:pPr>
+    </w:lvl>
+  </w:abstractNum>
+  <w:abstractNum w:abstractNumId="3" w15:restartNumberingAfterBreak="0">
     <w:nsid w:val="427715E8"/>
     <w:multiLevelType w:val="hybridMultilevel"/>
     <w:tmpl w:val="C8E23BF8"/>
@@ -452,7 +1213,120 @@
       </w:pPr>
     </w:lvl>
   </w:abstractNum>
-  <w:abstractNum w:abstractNumId="2" w15:restartNumberingAfterBreak="0">
+  <w:abstractNum w:abstractNumId="4" w15:restartNumberingAfterBreak="0">
+    <w:nsid w:val="47095AD2"/>
+    <w:multiLevelType w:val="hybridMultilevel"/>
+    <w:tmpl w:val="378450BC"/>
+    <w:lvl w:ilvl="0" w:tplc="0C0A000F">
+      <w:start w:val="1"/>
+      <w:numFmt w:val="decimal"/>
+      <w:lvlText w:val="%1."/>
+      <w:lvlJc w:val="left"/>
+      <w:pPr>
+        <w:ind w:left="720" w:hanging="360"/>
+      </w:pPr>
+      <w:rPr>
+        <w:rFonts w:hint="default"/>
+      </w:rPr>
+    </w:lvl>
+    <w:lvl w:ilvl="1" w:tplc="0C0A0019">
+      <w:start w:val="1"/>
+      <w:numFmt w:val="lowerLetter"/>
+      <w:lvlText w:val="%2."/>
+      <w:lvlJc w:val="left"/>
+      <w:pPr>
+        <w:ind w:left="1440" w:hanging="360"/>
+      </w:pPr>
+      <w:rPr>
+        <w:rFonts w:hint="default"/>
+      </w:rPr>
+    </w:lvl>
+    <w:lvl w:ilvl="2" w:tplc="0C0A0005" w:tentative="1">
+      <w:start w:val="1"/>
+      <w:numFmt w:val="bullet"/>
+      <w:lvlText w:val=""/>
+      <w:lvlJc w:val="left"/>
+      <w:pPr>
+        <w:ind w:left="2160" w:hanging="360"/>
+      </w:pPr>
+      <w:rPr>
+        <w:rFonts w:ascii="Wingdings" w:hAnsi="Wingdings" w:hint="default"/>
+      </w:rPr>
+    </w:lvl>
+    <w:lvl w:ilvl="3" w:tplc="0C0A0001" w:tentative="1">
+      <w:start w:val="1"/>
+      <w:numFmt w:val="bullet"/>
+      <w:lvlText w:val=""/>
+      <w:lvlJc w:val="left"/>
+      <w:pPr>
+        <w:ind w:left="2880" w:hanging="360"/>
+      </w:pPr>
+      <w:rPr>
+        <w:rFonts w:ascii="Symbol" w:hAnsi="Symbol" w:hint="default"/>
+      </w:rPr>
+    </w:lvl>
+    <w:lvl w:ilvl="4" w:tplc="0C0A0003" w:tentative="1">
+      <w:start w:val="1"/>
+      <w:numFmt w:val="bullet"/>
+      <w:lvlText w:val="o"/>
+      <w:lvlJc w:val="left"/>
+      <w:pPr>
+        <w:ind w:left="3600" w:hanging="360"/>
+      </w:pPr>
+      <w:rPr>
+        <w:rFonts w:ascii="Courier New" w:hAnsi="Courier New" w:cs="Courier New" w:hint="default"/>
+      </w:rPr>
+    </w:lvl>
+    <w:lvl w:ilvl="5" w:tplc="0C0A0005" w:tentative="1">
+      <w:start w:val="1"/>
+      <w:numFmt w:val="bullet"/>
+      <w:lvlText w:val=""/>
+      <w:lvlJc w:val="left"/>
+      <w:pPr>
+        <w:ind w:left="4320" w:hanging="360"/>
+      </w:pPr>
+      <w:rPr>
+        <w:rFonts w:ascii="Wingdings" w:hAnsi="Wingdings" w:hint="default"/>
+      </w:rPr>
+    </w:lvl>
+    <w:lvl w:ilvl="6" w:tplc="0C0A0001" w:tentative="1">
+      <w:start w:val="1"/>
+      <w:numFmt w:val="bullet"/>
+      <w:lvlText w:val=""/>
+      <w:lvlJc w:val="left"/>
+      <w:pPr>
+        <w:ind w:left="5040" w:hanging="360"/>
+      </w:pPr>
+      <w:rPr>
+        <w:rFonts w:ascii="Symbol" w:hAnsi="Symbol" w:hint="default"/>
+      </w:rPr>
+    </w:lvl>
+    <w:lvl w:ilvl="7" w:tplc="0C0A0003" w:tentative="1">
+      <w:start w:val="1"/>
+      <w:numFmt w:val="bullet"/>
+      <w:lvlText w:val="o"/>
+      <w:lvlJc w:val="left"/>
+      <w:pPr>
+        <w:ind w:left="5760" w:hanging="360"/>
+      </w:pPr>
+      <w:rPr>
+        <w:rFonts w:ascii="Courier New" w:hAnsi="Courier New" w:cs="Courier New" w:hint="default"/>
+      </w:rPr>
+    </w:lvl>
+    <w:lvl w:ilvl="8" w:tplc="0C0A0005" w:tentative="1">
+      <w:start w:val="1"/>
+      <w:numFmt w:val="bullet"/>
+      <w:lvlText w:val=""/>
+      <w:lvlJc w:val="left"/>
+      <w:pPr>
+        <w:ind w:left="6480" w:hanging="360"/>
+      </w:pPr>
+      <w:rPr>
+        <w:rFonts w:ascii="Wingdings" w:hAnsi="Wingdings" w:hint="default"/>
+      </w:rPr>
+    </w:lvl>
+  </w:abstractNum>
+  <w:abstractNum w:abstractNumId="5" w15:restartNumberingAfterBreak="0">
     <w:nsid w:val="513D4B63"/>
     <w:multiLevelType w:val="hybridMultilevel"/>
     <w:tmpl w:val="BF8A9774"/>
@@ -538,14 +1412,139 @@
       </w:pPr>
     </w:lvl>
   </w:abstractNum>
+  <w:abstractNum w:abstractNumId="6" w15:restartNumberingAfterBreak="0">
+    <w:nsid w:val="7CF9257B"/>
+    <w:multiLevelType w:val="hybridMultilevel"/>
+    <w:tmpl w:val="543C0156"/>
+    <w:lvl w:ilvl="0" w:tplc="0C0A0001">
+      <w:start w:val="1"/>
+      <w:numFmt w:val="bullet"/>
+      <w:lvlText w:val=""/>
+      <w:lvlJc w:val="left"/>
+      <w:pPr>
+        <w:ind w:left="720" w:hanging="360"/>
+      </w:pPr>
+      <w:rPr>
+        <w:rFonts w:ascii="Symbol" w:hAnsi="Symbol" w:hint="default"/>
+      </w:rPr>
+    </w:lvl>
+    <w:lvl w:ilvl="1" w:tplc="0C0A0003" w:tentative="1">
+      <w:start w:val="1"/>
+      <w:numFmt w:val="bullet"/>
+      <w:lvlText w:val="o"/>
+      <w:lvlJc w:val="left"/>
+      <w:pPr>
+        <w:ind w:left="1440" w:hanging="360"/>
+      </w:pPr>
+      <w:rPr>
+        <w:rFonts w:ascii="Courier New" w:hAnsi="Courier New" w:cs="Courier New" w:hint="default"/>
+      </w:rPr>
+    </w:lvl>
+    <w:lvl w:ilvl="2" w:tplc="0C0A0005" w:tentative="1">
+      <w:start w:val="1"/>
+      <w:numFmt w:val="bullet"/>
+      <w:lvlText w:val=""/>
+      <w:lvlJc w:val="left"/>
+      <w:pPr>
+        <w:ind w:left="2160" w:hanging="360"/>
+      </w:pPr>
+      <w:rPr>
+        <w:rFonts w:ascii="Wingdings" w:hAnsi="Wingdings" w:hint="default"/>
+      </w:rPr>
+    </w:lvl>
+    <w:lvl w:ilvl="3" w:tplc="0C0A0001" w:tentative="1">
+      <w:start w:val="1"/>
+      <w:numFmt w:val="bullet"/>
+      <w:lvlText w:val=""/>
+      <w:lvlJc w:val="left"/>
+      <w:pPr>
+        <w:ind w:left="2880" w:hanging="360"/>
+      </w:pPr>
+      <w:rPr>
+        <w:rFonts w:ascii="Symbol" w:hAnsi="Symbol" w:hint="default"/>
+      </w:rPr>
+    </w:lvl>
+    <w:lvl w:ilvl="4" w:tplc="0C0A0003" w:tentative="1">
+      <w:start w:val="1"/>
+      <w:numFmt w:val="bullet"/>
+      <w:lvlText w:val="o"/>
+      <w:lvlJc w:val="left"/>
+      <w:pPr>
+        <w:ind w:left="3600" w:hanging="360"/>
+      </w:pPr>
+      <w:rPr>
+        <w:rFonts w:ascii="Courier New" w:hAnsi="Courier New" w:cs="Courier New" w:hint="default"/>
+      </w:rPr>
+    </w:lvl>
+    <w:lvl w:ilvl="5" w:tplc="0C0A0005" w:tentative="1">
+      <w:start w:val="1"/>
+      <w:numFmt w:val="bullet"/>
+      <w:lvlText w:val=""/>
+      <w:lvlJc w:val="left"/>
+      <w:pPr>
+        <w:ind w:left="4320" w:hanging="360"/>
+      </w:pPr>
+      <w:rPr>
+        <w:rFonts w:ascii="Wingdings" w:hAnsi="Wingdings" w:hint="default"/>
+      </w:rPr>
+    </w:lvl>
+    <w:lvl w:ilvl="6" w:tplc="0C0A0001" w:tentative="1">
+      <w:start w:val="1"/>
+      <w:numFmt w:val="bullet"/>
+      <w:lvlText w:val=""/>
+      <w:lvlJc w:val="left"/>
+      <w:pPr>
+        <w:ind w:left="5040" w:hanging="360"/>
+      </w:pPr>
+      <w:rPr>
+        <w:rFonts w:ascii="Symbol" w:hAnsi="Symbol" w:hint="default"/>
+      </w:rPr>
+    </w:lvl>
+    <w:lvl w:ilvl="7" w:tplc="0C0A0003" w:tentative="1">
+      <w:start w:val="1"/>
+      <w:numFmt w:val="bullet"/>
+      <w:lvlText w:val="o"/>
+      <w:lvlJc w:val="left"/>
+      <w:pPr>
+        <w:ind w:left="5760" w:hanging="360"/>
+      </w:pPr>
+      <w:rPr>
+        <w:rFonts w:ascii="Courier New" w:hAnsi="Courier New" w:cs="Courier New" w:hint="default"/>
+      </w:rPr>
+    </w:lvl>
+    <w:lvl w:ilvl="8" w:tplc="0C0A0005" w:tentative="1">
+      <w:start w:val="1"/>
+      <w:numFmt w:val="bullet"/>
+      <w:lvlText w:val=""/>
+      <w:lvlJc w:val="left"/>
+      <w:pPr>
+        <w:ind w:left="6480" w:hanging="360"/>
+      </w:pPr>
+      <w:rPr>
+        <w:rFonts w:ascii="Wingdings" w:hAnsi="Wingdings" w:hint="default"/>
+      </w:rPr>
+    </w:lvl>
+  </w:abstractNum>
   <w:num w:numId="1">
-    <w:abstractNumId w:val="1"/>
+    <w:abstractNumId w:val="3"/>
   </w:num>
   <w:num w:numId="2">
-    <w:abstractNumId w:val="2"/>
+    <w:abstractNumId w:val="5"/>
   </w:num>
   <w:num w:numId="3">
     <w:abstractNumId w:val="0"/>
+  </w:num>
+  <w:num w:numId="4">
+    <w:abstractNumId w:val="4"/>
+  </w:num>
+  <w:num w:numId="5">
+    <w:abstractNumId w:val="1"/>
+  </w:num>
+  <w:num w:numId="6">
+    <w:abstractNumId w:val="2"/>
+  </w:num>
+  <w:num w:numId="7">
+    <w:abstractNumId w:val="6"/>
   </w:num>
 </w:numbering>
 </file>
@@ -673,6 +1672,7 @@
     <w:lsdException w:name="HTML Sample" w:semiHidden="1" w:unhideWhenUsed="1"/>
     <w:lsdException w:name="HTML Typewriter" w:semiHidden="1" w:unhideWhenUsed="1"/>
     <w:lsdException w:name="HTML Variable" w:semiHidden="1" w:unhideWhenUsed="1"/>
+    <w:lsdException w:name="Normal Table" w:semiHidden="1" w:unhideWhenUsed="1"/>
     <w:lsdException w:name="annotation subject" w:semiHidden="1" w:unhideWhenUsed="1"/>
     <w:lsdException w:name="No List" w:semiHidden="1" w:unhideWhenUsed="1"/>
     <w:lsdException w:name="Outline List 1" w:semiHidden="1" w:unhideWhenUsed="1"/>
@@ -717,6 +1717,7 @@
     <w:lsdException w:name="Table Professional" w:semiHidden="1" w:unhideWhenUsed="1"/>
     <w:lsdException w:name="Table Subtle 1" w:semiHidden="1" w:unhideWhenUsed="1"/>
     <w:lsdException w:name="Table Subtle 2" w:semiHidden="1" w:unhideWhenUsed="1"/>
+    <w:lsdException w:name="Table Web 1" w:semiHidden="1" w:unhideWhenUsed="1"/>
     <w:lsdException w:name="Table Web 2" w:semiHidden="1" w:unhideWhenUsed="1"/>
     <w:lsdException w:name="Table Web 3" w:semiHidden="1" w:unhideWhenUsed="1"/>
     <w:lsdException w:name="Balloon Text" w:semiHidden="1" w:unhideWhenUsed="1"/>

</xml_diff>